<commit_message>
answering questions for problem 1
</commit_message>
<xml_diff>
--- a/code/tate_sarah_homework-03.docx
+++ b/code/tate_sarah_homework-03.docx
@@ -78,13 +78,13 @@
       </w:r>
     </w:p>
     <w:bookmarkEnd w:id="20"/>
-    <w:bookmarkStart w:id="22" w:name="setup-for-homework"/>
+    <w:bookmarkStart w:id="45" w:name="setup-for-homework"/>
     <w:p>
       <w:pPr>
         <w:pStyle w:val="Heading2"/>
       </w:pPr>
       <w:r>
-        <w:t xml:space="preserve">Setup for Homework</w:t>
+        <w:t xml:space="preserve">Setup for Homework:</w:t>
       </w:r>
     </w:p>
     <w:bookmarkStart w:id="21" w:name="loading-in-librariesdata-from-workshop"/>
@@ -387,11 +387,10 @@
       </w:r>
     </w:p>
     <w:bookmarkEnd w:id="21"/>
-    <w:bookmarkEnd w:id="22"/>
-    <w:bookmarkStart w:id="23" w:name="cleaning-data-frame"/>
+    <w:bookmarkStart w:id="22" w:name="cleaning-data-frame"/>
     <w:p>
       <w:pPr>
-        <w:pStyle w:val="Heading2"/>
+        <w:pStyle w:val="Heading3"/>
       </w:pPr>
       <w:r>
         <w:t xml:space="preserve">Cleaning data frame</w:t>
@@ -1263,11 +1262,11 @@
         <w:t xml:space="preserve"># moving water_treatment column after water</w:t>
       </w:r>
     </w:p>
-    <w:bookmarkEnd w:id="23"/>
-    <w:bookmarkStart w:id="27" w:name="X2fb6c6f39baab99794e5a3d528e0b7568d731b0"/>
+    <w:bookmarkEnd w:id="22"/>
+    <w:bookmarkStart w:id="26" w:name="X2fb6c6f39baab99794e5a3d528e0b7568d731b0"/>
     <w:p>
       <w:pPr>
-        <w:pStyle w:val="Heading2"/>
+        <w:pStyle w:val="Heading3"/>
       </w:pPr>
       <w:r>
         <w:t xml:space="preserve">Correlation plots for comparing variable relationships</w:t>
@@ -1605,18 +1604,18 @@
           <wp:inline>
             <wp:extent cx="5334000" cy="4267200"/>
             <wp:effectExtent b="0" l="0" r="0" t="0"/>
-            <wp:docPr descr="" title="" id="25" name="Picture"/>
+            <wp:docPr descr="" title="" id="24" name="Picture"/>
             <a:graphic>
               <a:graphicData uri="http://schemas.openxmlformats.org/drawingml/2006/picture">
                 <pic:pic>
                   <pic:nvPicPr>
-                    <pic:cNvPr descr="tate_sarah_homework-03_files/figure-docx/unnamed-chunk-3-1.png" id="26" name="Picture"/>
+                    <pic:cNvPr descr="tate_sarah_homework-03_files/figure-docx/unnamed-chunk-3-1.png" id="25" name="Picture"/>
                     <pic:cNvPicPr>
                       <a:picLocks noChangeArrowheads="1" noChangeAspect="1"/>
                     </pic:cNvPicPr>
                   </pic:nvPicPr>
                   <pic:blipFill>
-                    <a:blip r:embed="rId24"/>
+                    <a:blip r:embed="rId23"/>
                     <a:stretch>
                       <a:fillRect/>
                     </a:stretch>
@@ -1643,11 +1642,11 @@
         </w:drawing>
       </w:r>
     </w:p>
-    <w:bookmarkEnd w:id="27"/>
-    <w:bookmarkStart w:id="43" w:name="X12fd87386bd6ef8300e7de756320c22f2a52805"/>
+    <w:bookmarkEnd w:id="26"/>
+    <w:bookmarkStart w:id="42" w:name="X12fd87386bd6ef8300e7de756320c22f2a52805"/>
     <w:p>
       <w:pPr>
-        <w:pStyle w:val="Heading2"/>
+        <w:pStyle w:val="Heading3"/>
       </w:pPr>
       <w:r>
         <w:t xml:space="preserve">Assigning models with different variables</w:t>
@@ -1853,18 +1852,18 @@
           <wp:inline>
             <wp:extent cx="5334000" cy="4267200"/>
             <wp:effectExtent b="0" l="0" r="0" t="0"/>
-            <wp:docPr descr="" title="" id="29" name="Picture"/>
+            <wp:docPr descr="" title="" id="28" name="Picture"/>
             <a:graphic>
               <a:graphicData uri="http://schemas.openxmlformats.org/drawingml/2006/picture">
                 <pic:pic>
                   <pic:nvPicPr>
-                    <pic:cNvPr descr="tate_sarah_homework-03_files/figure-docx/unnamed-chunk-4-1.png" id="30" name="Picture"/>
+                    <pic:cNvPr descr="tate_sarah_homework-03_files/figure-docx/unnamed-chunk-4-1.png" id="29" name="Picture"/>
                     <pic:cNvPicPr>
                       <a:picLocks noChangeArrowheads="1" noChangeAspect="1"/>
                     </pic:cNvPicPr>
                   </pic:nvPicPr>
                   <pic:blipFill>
-                    <a:blip r:embed="rId28"/>
+                    <a:blip r:embed="rId27"/>
                     <a:stretch>
                       <a:fillRect/>
                     </a:stretch>
@@ -2091,18 +2090,18 @@
           <wp:inline>
             <wp:extent cx="5334000" cy="4267200"/>
             <wp:effectExtent b="0" l="0" r="0" t="0"/>
-            <wp:docPr descr="" title="" id="32" name="Picture"/>
+            <wp:docPr descr="" title="" id="31" name="Picture"/>
             <a:graphic>
               <a:graphicData uri="http://schemas.openxmlformats.org/drawingml/2006/picture">
                 <pic:pic>
                   <pic:nvPicPr>
-                    <pic:cNvPr descr="tate_sarah_homework-03_files/figure-docx/unnamed-chunk-4-2.png" id="33" name="Picture"/>
+                    <pic:cNvPr descr="tate_sarah_homework-03_files/figure-docx/unnamed-chunk-4-2.png" id="32" name="Picture"/>
                     <pic:cNvPicPr>
                       <a:picLocks noChangeArrowheads="1" noChangeAspect="1"/>
                     </pic:cNvPicPr>
                   </pic:nvPicPr>
                   <pic:blipFill>
-                    <a:blip r:embed="rId31"/>
+                    <a:blip r:embed="rId30"/>
                     <a:stretch>
                       <a:fillRect/>
                     </a:stretch>
@@ -2317,18 +2316,18 @@
           <wp:inline>
             <wp:extent cx="5334000" cy="4267200"/>
             <wp:effectExtent b="0" l="0" r="0" t="0"/>
-            <wp:docPr descr="" title="" id="35" name="Picture"/>
+            <wp:docPr descr="" title="" id="34" name="Picture"/>
             <a:graphic>
               <a:graphicData uri="http://schemas.openxmlformats.org/drawingml/2006/picture">
                 <pic:pic>
                   <pic:nvPicPr>
-                    <pic:cNvPr descr="tate_sarah_homework-03_files/figure-docx/unnamed-chunk-4-3.png" id="36" name="Picture"/>
+                    <pic:cNvPr descr="tate_sarah_homework-03_files/figure-docx/unnamed-chunk-4-3.png" id="35" name="Picture"/>
                     <pic:cNvPicPr>
                       <a:picLocks noChangeArrowheads="1" noChangeAspect="1"/>
                     </pic:cNvPicPr>
                   </pic:nvPicPr>
                   <pic:blipFill>
-                    <a:blip r:embed="rId34"/>
+                    <a:blip r:embed="rId33"/>
                     <a:stretch>
                       <a:fillRect/>
                     </a:stretch>
@@ -2543,18 +2542,18 @@
           <wp:inline>
             <wp:extent cx="5334000" cy="4267200"/>
             <wp:effectExtent b="0" l="0" r="0" t="0"/>
-            <wp:docPr descr="" title="" id="38" name="Picture"/>
+            <wp:docPr descr="" title="" id="37" name="Picture"/>
             <a:graphic>
               <a:graphicData uri="http://schemas.openxmlformats.org/drawingml/2006/picture">
                 <pic:pic>
                   <pic:nvPicPr>
-                    <pic:cNvPr descr="tate_sarah_homework-03_files/figure-docx/unnamed-chunk-4-4.png" id="39" name="Picture"/>
+                    <pic:cNvPr descr="tate_sarah_homework-03_files/figure-docx/unnamed-chunk-4-4.png" id="38" name="Picture"/>
                     <pic:cNvPicPr>
                       <a:picLocks noChangeArrowheads="1" noChangeAspect="1"/>
                     </pic:cNvPicPr>
                   </pic:nvPicPr>
                   <pic:blipFill>
-                    <a:blip r:embed="rId37"/>
+                    <a:blip r:embed="rId36"/>
                     <a:stretch>
                       <a:fillRect/>
                     </a:stretch>
@@ -2769,18 +2768,18 @@
           <wp:inline>
             <wp:extent cx="5334000" cy="4267200"/>
             <wp:effectExtent b="0" l="0" r="0" t="0"/>
-            <wp:docPr descr="" title="" id="41" name="Picture"/>
+            <wp:docPr descr="" title="" id="40" name="Picture"/>
             <a:graphic>
               <a:graphicData uri="http://schemas.openxmlformats.org/drawingml/2006/picture">
                 <pic:pic>
                   <pic:nvPicPr>
-                    <pic:cNvPr descr="tate_sarah_homework-03_files/figure-docx/unnamed-chunk-4-5.png" id="42" name="Picture"/>
+                    <pic:cNvPr descr="tate_sarah_homework-03_files/figure-docx/unnamed-chunk-4-5.png" id="41" name="Picture"/>
                     <pic:cNvPicPr>
                       <a:picLocks noChangeArrowheads="1" noChangeAspect="1"/>
                     </pic:cNvPicPr>
                   </pic:nvPicPr>
                   <pic:blipFill>
-                    <a:blip r:embed="rId40"/>
+                    <a:blip r:embed="rId39"/>
                     <a:stretch>
                       <a:fillRect/>
                     </a:stretch>
@@ -2807,11 +2806,11 @@
         </w:drawing>
       </w:r>
     </w:p>
-    <w:bookmarkEnd w:id="43"/>
-    <w:bookmarkStart w:id="44" w:name="X2b3514f92edf0e60b9f16b9005c4c16ac830a3e"/>
+    <w:bookmarkEnd w:id="42"/>
+    <w:bookmarkStart w:id="43" w:name="X2b3514f92edf0e60b9f16b9005c4c16ac830a3e"/>
     <w:p>
       <w:pPr>
-        <w:pStyle w:val="Heading2"/>
+        <w:pStyle w:val="Heading3"/>
       </w:pPr>
       <w:r>
         <w:t xml:space="preserve">Model Selection to determine model of best fit</w:t>
@@ -2950,11 +2949,11 @@
         <w:t xml:space="preserve">Models ranked by AICc(x) </w:t>
       </w:r>
     </w:p>
-    <w:bookmarkEnd w:id="44"/>
-    <w:bookmarkStart w:id="45" w:name="model-4-summary-statistics"/>
+    <w:bookmarkEnd w:id="43"/>
+    <w:bookmarkStart w:id="44" w:name="model-4-summary-statistics"/>
     <w:p>
       <w:pPr>
-        <w:pStyle w:val="Heading2"/>
+        <w:pStyle w:val="Heading3"/>
       </w:pPr>
       <w:r>
         <w:t xml:space="preserve">Model 4 Summary Statistics</w:t>
@@ -3171,8 +3170,9 @@
         <w:t xml:space="preserve">F-statistic: 27.08 on 7 and 62 DF,  p-value: &lt; 2.2e-16</w:t>
       </w:r>
     </w:p>
+    <w:bookmarkEnd w:id="44"/>
     <w:bookmarkEnd w:id="45"/>
-    <w:bookmarkStart w:id="49" w:name="X023eae3a219835c860290c48047a4f4486d9794"/>
+    <w:bookmarkStart w:id="54" w:name="X023eae3a219835c860290c48047a4f4486d9794"/>
     <w:p>
       <w:pPr>
         <w:pStyle w:val="Heading2"/>
@@ -3181,43 +3181,56 @@
         <w:t xml:space="preserve">Problem 1: Multiple linear regression - model selection and construction</w:t>
       </w:r>
     </w:p>
+    <w:bookmarkStart w:id="46" w:name="a"/>
     <w:p>
       <w:pPr>
-        <w:numPr>
-          <w:ilvl w:val="0"/>
-          <w:numId w:val="1001"/>
-        </w:numPr>
+        <w:pStyle w:val="Heading3"/>
       </w:pPr>
       <w:r>
-        <w:t xml:space="preserve">Table 1: Model Selection Data. The first column represents the model number, the second column represents which variables are present in each model, and the AIC and delta AIC values for each model are in the last two columns. Model 4 is the</w:t>
-      </w:r>
-      <w:r>
-        <w:t xml:space="preserve"> </w:t>
-      </w:r>
-      <w:r>
-        <w:t xml:space="preserve">“</w:t>
-      </w:r>
-      <w:r>
-        <w:t xml:space="preserve">best</w:t>
-      </w:r>
-      <w:r>
-        <w:t xml:space="preserve">”</w:t>
-      </w:r>
-      <w:r>
-        <w:t xml:space="preserve"> </w:t>
-      </w:r>
-      <w:r>
-        <w:t xml:space="preserve">model (AIC = -156.2, delta AIC = 0).</w:t>
+        <w:t xml:space="preserve">a)</w:t>
       </w:r>
     </w:p>
     <w:p>
       <w:pPr>
-        <w:numPr>
-          <w:ilvl w:val="0"/>
-          <w:numId w:val="1001"/>
-        </w:numPr>
+        <w:pStyle w:val="FirstParagraph"/>
       </w:pPr>
       <w:r>
+        <w:t xml:space="preserve">Table 1: Model Selection Data. The first column represents the model number, the second column represents which variables are present in each model, and the AIC and delta AIC values for each model are in the last two columns. Model 4 is the</w:t>
+      </w:r>
+      <w:r>
+        <w:t xml:space="preserve"> </w:t>
+      </w:r>
+      <w:r>
+        <w:t xml:space="preserve">“</w:t>
+      </w:r>
+      <w:r>
+        <w:t xml:space="preserve">best</w:t>
+      </w:r>
+      <w:r>
+        <w:t xml:space="preserve">”</w:t>
+      </w:r>
+      <w:r>
+        <w:t xml:space="preserve"> </w:t>
+      </w:r>
+      <w:r>
+        <w:t xml:space="preserve">model (AIC = -156.2, delta AIC = 0).</w:t>
+      </w:r>
+    </w:p>
+    <w:bookmarkEnd w:id="46"/>
+    <w:bookmarkStart w:id="47" w:name="b"/>
+    <w:p>
+      <w:pPr>
+        <w:pStyle w:val="Heading3"/>
+      </w:pPr>
+      <w:r>
+        <w:t xml:space="preserve">b)</w:t>
+      </w:r>
+    </w:p>
+    <w:p>
+      <w:pPr>
+        <w:pStyle w:val="FirstParagraph"/>
+      </w:pPr>
+      <w:r>
         <w:t xml:space="preserve">To address to central question of if total biomass (g) was influenced by specific leaf area, plant species, and/or water treatment, I assigned different models to a combination of the variables to determine which model contained the best predictor for total biomass. Model 0 included none of the variables, model 1 included all of them, and models 2-4 included combinations of 2 of the 3 variables. I used the model selection function in R to determine which model best explained the data found during experiment. It was shown that model 4 was the</w:t>
       </w:r>
       <w:r>
@@ -3255,6 +3268,16 @@
       </w:r>
       <w:r>
         <w:t xml:space="preserve">model to predict total biomass.</w:t>
+      </w:r>
+    </w:p>
+    <w:bookmarkEnd w:id="47"/>
+    <w:bookmarkStart w:id="51" w:name="c"/>
+    <w:p>
+      <w:pPr>
+        <w:pStyle w:val="Heading3"/>
+      </w:pPr>
+      <w:r>
+        <w:t xml:space="preserve">c)</w:t>
       </w:r>
     </w:p>
     <w:p>
@@ -4531,18 +4554,18 @@
           <wp:inline>
             <wp:extent cx="5334000" cy="4267200"/>
             <wp:effectExtent b="0" l="0" r="0" t="0"/>
-            <wp:docPr descr="" title="" id="47" name="Picture"/>
+            <wp:docPr descr="" title="" id="49" name="Picture"/>
             <a:graphic>
               <a:graphicData uri="http://schemas.openxmlformats.org/drawingml/2006/picture">
                 <pic:pic>
                   <pic:nvPicPr>
-                    <pic:cNvPr descr="tate_sarah_homework-03_files/figure-docx/unnamed-chunk-7-1.png" id="48" name="Picture"/>
+                    <pic:cNvPr descr="tate_sarah_homework-03_files/figure-docx/unnamed-chunk-7-1.png" id="50" name="Picture"/>
                     <pic:cNvPicPr>
                       <a:picLocks noChangeArrowheads="1" noChangeAspect="1"/>
                     </pic:cNvPicPr>
                   </pic:nvPicPr>
                   <pic:blipFill>
-                    <a:blip r:embed="rId46"/>
+                    <a:blip r:embed="rId48"/>
                     <a:stretch>
                       <a:fillRect/>
                     </a:stretch>
@@ -4569,14 +4592,21 @@
         </w:drawing>
       </w:r>
     </w:p>
+    <w:bookmarkEnd w:id="51"/>
+    <w:bookmarkStart w:id="52" w:name="d"/>
     <w:p>
       <w:pPr>
-        <w:numPr>
-          <w:ilvl w:val="0"/>
-          <w:numId w:val="1002"/>
-        </w:numPr>
+        <w:pStyle w:val="Heading3"/>
       </w:pPr>
       <w:r>
+        <w:t xml:space="preserve">d)</w:t>
+      </w:r>
+    </w:p>
+    <w:p>
+      <w:pPr>
+        <w:pStyle w:val="FirstParagraph"/>
+      </w:pPr>
+      <w:r>
         <w:t xml:space="preserve">Figure 1: Total Biomass (g) Predicted By Plant Species and Water Treatment. The underlying data represents experimental results for total biomass of different species based on different water treatments. Bold points represent model predictions for the relationship between variables. Error bars represent a 95% confidence interval for the model predictions. (Valliere, Justin; Zhang, Jacqueline; Sharifi, M.; Rundel, Philip (2019). Data from:</w:t>
       </w:r>
       <w:r>
@@ -4598,8 +4628,19 @@
         <w:t xml:space="preserve">[Dataset]. Dryad. https://doi.org/10.5061/dryad.v0861f7)</w:t>
       </w:r>
     </w:p>
-    <w:bookmarkEnd w:id="49"/>
-    <w:bookmarkStart w:id="50" w:name="problem-2-affective-visualization"/>
+    <w:bookmarkEnd w:id="52"/>
+    <w:bookmarkStart w:id="53" w:name="e"/>
+    <w:p>
+      <w:pPr>
+        <w:pStyle w:val="Heading3"/>
+      </w:pPr>
+      <w:r>
+        <w:t xml:space="preserve">e)</w:t>
+      </w:r>
+    </w:p>
+    <w:bookmarkEnd w:id="53"/>
+    <w:bookmarkEnd w:id="54"/>
+    <w:bookmarkStart w:id="59" w:name="problem-2-affective-visualization"/>
     <w:p>
       <w:pPr>
         <w:pStyle w:val="Heading2"/>
@@ -4608,8 +4649,48 @@
         <w:t xml:space="preserve">Problem 2: Affective visualization</w:t>
       </w:r>
     </w:p>
-    <w:bookmarkEnd w:id="50"/>
-    <w:bookmarkStart w:id="51" w:name="problem-3-statistical-critique"/>
+    <w:bookmarkStart w:id="55" w:name="a-1"/>
+    <w:p>
+      <w:pPr>
+        <w:pStyle w:val="Heading3"/>
+      </w:pPr>
+      <w:r>
+        <w:t xml:space="preserve">a)</w:t>
+      </w:r>
+    </w:p>
+    <w:bookmarkEnd w:id="55"/>
+    <w:bookmarkStart w:id="56" w:name="b-1"/>
+    <w:p>
+      <w:pPr>
+        <w:pStyle w:val="Heading3"/>
+      </w:pPr>
+      <w:r>
+        <w:t xml:space="preserve">b)</w:t>
+      </w:r>
+    </w:p>
+    <w:bookmarkEnd w:id="56"/>
+    <w:bookmarkStart w:id="57" w:name="c-1"/>
+    <w:p>
+      <w:pPr>
+        <w:pStyle w:val="Heading3"/>
+      </w:pPr>
+      <w:r>
+        <w:t xml:space="preserve">c)</w:t>
+      </w:r>
+    </w:p>
+    <w:bookmarkEnd w:id="57"/>
+    <w:bookmarkStart w:id="58" w:name="d-1"/>
+    <w:p>
+      <w:pPr>
+        <w:pStyle w:val="Heading3"/>
+      </w:pPr>
+      <w:r>
+        <w:t xml:space="preserve">d)</w:t>
+      </w:r>
+    </w:p>
+    <w:bookmarkEnd w:id="58"/>
+    <w:bookmarkEnd w:id="59"/>
+    <w:bookmarkStart w:id="64" w:name="problem-3-statistical-critique"/>
     <w:p>
       <w:pPr>
         <w:pStyle w:val="Heading2"/>
@@ -4618,7 +4699,47 @@
         <w:t xml:space="preserve">Problem 3: Statistical critique</w:t>
       </w:r>
     </w:p>
-    <w:bookmarkEnd w:id="51"/>
+    <w:bookmarkStart w:id="60" w:name="a-2"/>
+    <w:p>
+      <w:pPr>
+        <w:pStyle w:val="Heading3"/>
+      </w:pPr>
+      <w:r>
+        <w:t xml:space="preserve">a)</w:t>
+      </w:r>
+    </w:p>
+    <w:bookmarkEnd w:id="60"/>
+    <w:bookmarkStart w:id="61" w:name="b-2"/>
+    <w:p>
+      <w:pPr>
+        <w:pStyle w:val="Heading3"/>
+      </w:pPr>
+      <w:r>
+        <w:t xml:space="preserve">b)</w:t>
+      </w:r>
+    </w:p>
+    <w:bookmarkEnd w:id="61"/>
+    <w:bookmarkStart w:id="62" w:name="c-2"/>
+    <w:p>
+      <w:pPr>
+        <w:pStyle w:val="Heading3"/>
+      </w:pPr>
+      <w:r>
+        <w:t xml:space="preserve">c)</w:t>
+      </w:r>
+    </w:p>
+    <w:bookmarkEnd w:id="62"/>
+    <w:bookmarkStart w:id="63" w:name="d-2"/>
+    <w:p>
+      <w:pPr>
+        <w:pStyle w:val="Heading3"/>
+      </w:pPr>
+      <w:r>
+        <w:t xml:space="preserve">d)</w:t>
+      </w:r>
+    </w:p>
+    <w:bookmarkEnd w:id="63"/>
+    <w:bookmarkEnd w:id="64"/>
     <w:sectPr/>
   </w:body>
 </w:document>
@@ -4725,298 +4846,8 @@
       </w:pPr>
     </w:lvl>
   </w:abstractNum>
-  <w:abstractNum w:abstractNumId="99721">
-    <w:nsid w:val="A99721"/>
-    <w:multiLevelType w:val="multilevel"/>
-    <w:lvl w:ilvl="0">
-      <w:start w:val="1"/>
-      <w:numFmt w:val="lowerLetter"/>
-      <w:lvlText w:val="%1)"/>
-      <w:lvlJc w:val="left"/>
-      <w:pPr>
-        <w:ind w:left="720" w:hanging="480"/>
-      </w:pPr>
-    </w:lvl>
-    <w:lvl w:ilvl="1">
-      <w:start w:val="1"/>
-      <w:numFmt w:val="lowerLetter"/>
-      <w:lvlText w:val="%2)"/>
-      <w:lvlJc w:val="left"/>
-      <w:pPr>
-        <w:ind w:left="1440" w:hanging="480"/>
-      </w:pPr>
-    </w:lvl>
-    <w:lvl w:ilvl="2">
-      <w:start w:val="1"/>
-      <w:numFmt w:val="lowerLetter"/>
-      <w:lvlText w:val="%3)"/>
-      <w:lvlJc w:val="left"/>
-      <w:pPr>
-        <w:ind w:left="2160" w:hanging="480"/>
-      </w:pPr>
-    </w:lvl>
-    <w:lvl w:ilvl="3">
-      <w:start w:val="1"/>
-      <w:numFmt w:val="lowerLetter"/>
-      <w:lvlText w:val="%4)"/>
-      <w:lvlJc w:val="left"/>
-      <w:pPr>
-        <w:ind w:left="2880" w:hanging="480"/>
-      </w:pPr>
-    </w:lvl>
-    <w:lvl w:ilvl="4">
-      <w:start w:val="1"/>
-      <w:numFmt w:val="lowerLetter"/>
-      <w:lvlText w:val="%5)"/>
-      <w:lvlJc w:val="left"/>
-      <w:pPr>
-        <w:ind w:left="3600" w:hanging="480"/>
-      </w:pPr>
-    </w:lvl>
-    <w:lvl w:ilvl="5">
-      <w:start w:val="1"/>
-      <w:numFmt w:val="lowerLetter"/>
-      <w:lvlText w:val="%6)"/>
-      <w:lvlJc w:val="left"/>
-      <w:pPr>
-        <w:ind w:left="4320" w:hanging="480"/>
-      </w:pPr>
-    </w:lvl>
-    <w:lvl w:ilvl="6">
-      <w:start w:val="1"/>
-      <w:numFmt w:val="lowerLetter"/>
-      <w:lvlText w:val="%7)"/>
-      <w:lvlJc w:val="left"/>
-      <w:pPr>
-        <w:ind w:left="5040" w:hanging="480"/>
-      </w:pPr>
-    </w:lvl>
-    <w:lvl w:ilvl="7">
-      <w:start w:val="1"/>
-      <w:numFmt w:val="lowerLetter"/>
-      <w:lvlText w:val="%8)"/>
-      <w:lvlJc w:val="left"/>
-      <w:pPr>
-        <w:ind w:left="5760" w:hanging="480"/>
-      </w:pPr>
-    </w:lvl>
-    <w:lvl w:ilvl="8">
-      <w:start w:val="1"/>
-      <w:numFmt w:val="lowerLetter"/>
-      <w:lvlText w:val="%9)"/>
-      <w:lvlJc w:val="left"/>
-      <w:pPr>
-        <w:ind w:left="6480" w:hanging="480"/>
-      </w:pPr>
-    </w:lvl>
-  </w:abstractNum>
-  <w:abstractNum w:abstractNumId="99724">
-    <w:nsid w:val="A99724"/>
-    <w:multiLevelType w:val="multilevel"/>
-    <w:lvl w:ilvl="0">
-      <w:start w:val="4"/>
-      <w:numFmt w:val="lowerLetter"/>
-      <w:lvlText w:val="%1)"/>
-      <w:lvlJc w:val="left"/>
-      <w:pPr>
-        <w:ind w:left="720" w:hanging="480"/>
-      </w:pPr>
-    </w:lvl>
-    <w:lvl w:ilvl="1">
-      <w:start w:val="4"/>
-      <w:numFmt w:val="lowerLetter"/>
-      <w:lvlText w:val="%2)"/>
-      <w:lvlJc w:val="left"/>
-      <w:pPr>
-        <w:ind w:left="1440" w:hanging="480"/>
-      </w:pPr>
-    </w:lvl>
-    <w:lvl w:ilvl="2">
-      <w:start w:val="4"/>
-      <w:numFmt w:val="lowerLetter"/>
-      <w:lvlText w:val="%3)"/>
-      <w:lvlJc w:val="left"/>
-      <w:pPr>
-        <w:ind w:left="2160" w:hanging="480"/>
-      </w:pPr>
-    </w:lvl>
-    <w:lvl w:ilvl="3">
-      <w:start w:val="4"/>
-      <w:numFmt w:val="lowerLetter"/>
-      <w:lvlText w:val="%4)"/>
-      <w:lvlJc w:val="left"/>
-      <w:pPr>
-        <w:ind w:left="2880" w:hanging="480"/>
-      </w:pPr>
-    </w:lvl>
-    <w:lvl w:ilvl="4">
-      <w:start w:val="4"/>
-      <w:numFmt w:val="lowerLetter"/>
-      <w:lvlText w:val="%5)"/>
-      <w:lvlJc w:val="left"/>
-      <w:pPr>
-        <w:ind w:left="3600" w:hanging="480"/>
-      </w:pPr>
-    </w:lvl>
-    <w:lvl w:ilvl="5">
-      <w:start w:val="4"/>
-      <w:numFmt w:val="lowerLetter"/>
-      <w:lvlText w:val="%6)"/>
-      <w:lvlJc w:val="left"/>
-      <w:pPr>
-        <w:ind w:left="4320" w:hanging="480"/>
-      </w:pPr>
-    </w:lvl>
-    <w:lvl w:ilvl="6">
-      <w:start w:val="4"/>
-      <w:numFmt w:val="lowerLetter"/>
-      <w:lvlText w:val="%7)"/>
-      <w:lvlJc w:val="left"/>
-      <w:pPr>
-        <w:ind w:left="5040" w:hanging="480"/>
-      </w:pPr>
-    </w:lvl>
-    <w:lvl w:ilvl="7">
-      <w:start w:val="4"/>
-      <w:numFmt w:val="lowerLetter"/>
-      <w:lvlText w:val="%8)"/>
-      <w:lvlJc w:val="left"/>
-      <w:pPr>
-        <w:ind w:left="5760" w:hanging="480"/>
-      </w:pPr>
-    </w:lvl>
-    <w:lvl w:ilvl="8">
-      <w:start w:val="4"/>
-      <w:numFmt w:val="lowerLetter"/>
-      <w:lvlText w:val="%9)"/>
-      <w:lvlJc w:val="left"/>
-      <w:pPr>
-        <w:ind w:left="6480" w:hanging="480"/>
-      </w:pPr>
-    </w:lvl>
-  </w:abstractNum>
   <w:num w:numId="1000">
     <w:abstractNumId w:val="990"/>
-  </w:num>
-  <w:num w:numId="1001">
-    <w:abstractNumId w:val="99721"/>
-    <w:lvlOverride w:ilvl="0">
-      <w:startOverride w:val="1"/>
-    </w:lvlOverride>
-    <w:lvlOverride w:ilvl="1">
-      <w:startOverride w:val="1"/>
-    </w:lvlOverride>
-    <w:lvlOverride w:ilvl="2">
-      <w:startOverride w:val="1"/>
-    </w:lvlOverride>
-    <w:lvlOverride w:ilvl="3">
-      <w:startOverride w:val="1"/>
-    </w:lvlOverride>
-    <w:lvlOverride w:ilvl="4">
-      <w:startOverride w:val="1"/>
-    </w:lvlOverride>
-    <w:lvlOverride w:ilvl="5">
-      <w:startOverride w:val="1"/>
-    </w:lvlOverride>
-    <w:lvlOverride w:ilvl="6">
-      <w:startOverride w:val="1"/>
-    </w:lvlOverride>
-    <w:lvlOverride w:ilvl="7">
-      <w:startOverride w:val="1"/>
-    </w:lvlOverride>
-    <w:lvlOverride w:ilvl="8">
-      <w:startOverride w:val="1"/>
-    </w:lvlOverride>
-  </w:num>
-  <w:num w:numId="1002">
-    <w:abstractNumId w:val="99724"/>
-    <w:lvlOverride w:ilvl="0">
-      <w:startOverride w:val="4"/>
-    </w:lvlOverride>
-    <w:lvlOverride w:ilvl="1">
-      <w:startOverride w:val="4"/>
-    </w:lvlOverride>
-    <w:lvlOverride w:ilvl="2">
-      <w:startOverride w:val="4"/>
-    </w:lvlOverride>
-    <w:lvlOverride w:ilvl="3">
-      <w:startOverride w:val="4"/>
-    </w:lvlOverride>
-    <w:lvlOverride w:ilvl="4">
-      <w:startOverride w:val="4"/>
-    </w:lvlOverride>
-    <w:lvlOverride w:ilvl="5">
-      <w:startOverride w:val="4"/>
-    </w:lvlOverride>
-    <w:lvlOverride w:ilvl="6">
-      <w:startOverride w:val="4"/>
-    </w:lvlOverride>
-    <w:lvlOverride w:ilvl="7">
-      <w:startOverride w:val="4"/>
-    </w:lvlOverride>
-    <w:lvlOverride w:ilvl="8">
-      <w:startOverride w:val="4"/>
-    </w:lvlOverride>
-  </w:num>
-  <w:num w:numId="1003">
-    <w:abstractNumId w:val="99721"/>
-    <w:lvlOverride w:ilvl="0">
-      <w:startOverride w:val="1"/>
-    </w:lvlOverride>
-    <w:lvlOverride w:ilvl="1">
-      <w:startOverride w:val="1"/>
-    </w:lvlOverride>
-    <w:lvlOverride w:ilvl="2">
-      <w:startOverride w:val="1"/>
-    </w:lvlOverride>
-    <w:lvlOverride w:ilvl="3">
-      <w:startOverride w:val="1"/>
-    </w:lvlOverride>
-    <w:lvlOverride w:ilvl="4">
-      <w:startOverride w:val="1"/>
-    </w:lvlOverride>
-    <w:lvlOverride w:ilvl="5">
-      <w:startOverride w:val="1"/>
-    </w:lvlOverride>
-    <w:lvlOverride w:ilvl="6">
-      <w:startOverride w:val="1"/>
-    </w:lvlOverride>
-    <w:lvlOverride w:ilvl="7">
-      <w:startOverride w:val="1"/>
-    </w:lvlOverride>
-    <w:lvlOverride w:ilvl="8">
-      <w:startOverride w:val="1"/>
-    </w:lvlOverride>
-  </w:num>
-  <w:num w:numId="1004">
-    <w:abstractNumId w:val="99721"/>
-    <w:lvlOverride w:ilvl="0">
-      <w:startOverride w:val="1"/>
-    </w:lvlOverride>
-    <w:lvlOverride w:ilvl="1">
-      <w:startOverride w:val="1"/>
-    </w:lvlOverride>
-    <w:lvlOverride w:ilvl="2">
-      <w:startOverride w:val="1"/>
-    </w:lvlOverride>
-    <w:lvlOverride w:ilvl="3">
-      <w:startOverride w:val="1"/>
-    </w:lvlOverride>
-    <w:lvlOverride w:ilvl="4">
-      <w:startOverride w:val="1"/>
-    </w:lvlOverride>
-    <w:lvlOverride w:ilvl="5">
-      <w:startOverride w:val="1"/>
-    </w:lvlOverride>
-    <w:lvlOverride w:ilvl="6">
-      <w:startOverride w:val="1"/>
-    </w:lvlOverride>
-    <w:lvlOverride w:ilvl="7">
-      <w:startOverride w:val="1"/>
-    </w:lvlOverride>
-    <w:lvlOverride w:ilvl="8">
-      <w:startOverride w:val="1"/>
-    </w:lvlOverride>
   </w:num>
 </w:numbering>
 </file>

</xml_diff>